<commit_message>
add life-safety labs and questions lab5-java
</commit_message>
<xml_diff>
--- a/Life_safety/labs/Петров Вячеслав Исследование качества своего сна.docx
+++ b/Life_safety/labs/Петров Вячеслав Исследование качества своего сна.docx
@@ -358,8 +358,18 @@
           <w:sz w:val="24"/>
           <w:szCs w:val="24"/>
         </w:rPr>
-        <w:t>Преподаватель: Гофман О.О.</w:t>
+        <w:t xml:space="preserve">Преподаватель: Гофман </w:t>
       </w:r>
+      <w:proofErr w:type="gramStart"/>
+      <w:r>
+        <w:rPr>
+          <w:rFonts w:ascii="Times New Roman" w:eastAsia="Times New Roman" w:hAnsi="Times New Roman" w:cs="Times New Roman"/>
+          <w:sz w:val="24"/>
+          <w:szCs w:val="24"/>
+        </w:rPr>
+        <w:t>О.О.</w:t>
+      </w:r>
+      <w:proofErr w:type="gramEnd"/>
     </w:p>
     <w:p>
       <w:pPr>
@@ -1065,8 +1075,16 @@
               <w:spacing w:after="0" w:line="240" w:lineRule="auto"/>
               <w:rPr>
                 <w:rFonts w:ascii="Times New Roman" w:eastAsia="Times New Roman" w:hAnsi="Times New Roman" w:cs="Times New Roman"/>
-              </w:rPr>
-            </w:pPr>
+                <w:lang w:val="en-US"/>
+              </w:rPr>
+            </w:pPr>
+            <w:r>
+              <w:rPr>
+                <w:rFonts w:ascii="Times New Roman" w:eastAsia="Times New Roman" w:hAnsi="Times New Roman" w:cs="Times New Roman"/>
+                <w:lang w:val="en-US"/>
+              </w:rPr>
+              <w:t>8:00</w:t>
+            </w:r>
           </w:p>
         </w:tc>
         <w:tc>
@@ -1085,8 +1103,16 @@
               <w:spacing w:after="0" w:line="240" w:lineRule="auto"/>
               <w:rPr>
                 <w:rFonts w:ascii="Times New Roman" w:eastAsia="Times New Roman" w:hAnsi="Times New Roman" w:cs="Times New Roman"/>
-              </w:rPr>
-            </w:pPr>
+                <w:lang w:val="en-US"/>
+              </w:rPr>
+            </w:pPr>
+            <w:r>
+              <w:rPr>
+                <w:rFonts w:ascii="Times New Roman" w:eastAsia="Times New Roman" w:hAnsi="Times New Roman" w:cs="Times New Roman"/>
+                <w:lang w:val="en-US"/>
+              </w:rPr>
+              <w:t>10:40</w:t>
+            </w:r>
           </w:p>
         </w:tc>
       </w:tr>
@@ -1293,8 +1319,36 @@
               <w:spacing w:after="0" w:line="240" w:lineRule="auto"/>
               <w:rPr>
                 <w:rFonts w:ascii="Times New Roman" w:eastAsia="Times New Roman" w:hAnsi="Times New Roman" w:cs="Times New Roman"/>
-              </w:rPr>
-            </w:pPr>
+                <w:lang w:val="en-US"/>
+              </w:rPr>
+            </w:pPr>
+            <w:r>
+              <w:rPr>
+                <w:rFonts w:ascii="Times New Roman" w:eastAsia="Times New Roman" w:hAnsi="Times New Roman" w:cs="Times New Roman"/>
+              </w:rPr>
+              <w:t>00</w:t>
+            </w:r>
+            <w:r>
+              <w:rPr>
+                <w:rFonts w:ascii="Times New Roman" w:eastAsia="Times New Roman" w:hAnsi="Times New Roman" w:cs="Times New Roman"/>
+                <w:lang w:val="en-US"/>
+              </w:rPr>
+              <w:t>:</w:t>
+            </w:r>
+            <w:r>
+              <w:rPr>
+                <w:rFonts w:ascii="Times New Roman" w:eastAsia="Times New Roman" w:hAnsi="Times New Roman" w:cs="Times New Roman"/>
+                <w:lang w:val="en-US"/>
+              </w:rPr>
+              <w:t>5</w:t>
+            </w:r>
+            <w:r>
+              <w:rPr>
+                <w:rFonts w:ascii="Times New Roman" w:eastAsia="Times New Roman" w:hAnsi="Times New Roman" w:cs="Times New Roman"/>
+                <w:lang w:val="en-US"/>
+              </w:rPr>
+              <w:t>5</w:t>
+            </w:r>
           </w:p>
         </w:tc>
         <w:tc>
@@ -1313,8 +1367,16 @@
               <w:spacing w:after="0" w:line="240" w:lineRule="auto"/>
               <w:rPr>
                 <w:rFonts w:ascii="Times New Roman" w:eastAsia="Times New Roman" w:hAnsi="Times New Roman" w:cs="Times New Roman"/>
-              </w:rPr>
-            </w:pPr>
+                <w:lang w:val="en-US"/>
+              </w:rPr>
+            </w:pPr>
+            <w:r>
+              <w:rPr>
+                <w:rFonts w:ascii="Times New Roman" w:eastAsia="Times New Roman" w:hAnsi="Times New Roman" w:cs="Times New Roman"/>
+                <w:lang w:val="en-US"/>
+              </w:rPr>
+              <w:t>01:05</w:t>
+            </w:r>
           </w:p>
         </w:tc>
       </w:tr>
@@ -2496,51 +2558,33 @@
               <w:rPr>
                 <w:rFonts w:ascii="Times New Roman" w:eastAsia="Times New Roman" w:hAnsi="Times New Roman" w:cs="Times New Roman"/>
               </w:rPr>
-              <w:t>8:</w:t>
-            </w:r>
-            <w:r>
-              <w:rPr>
-                <w:rFonts w:ascii="Times New Roman" w:eastAsia="Times New Roman" w:hAnsi="Times New Roman" w:cs="Times New Roman"/>
-              </w:rPr>
-              <w:t>49</w:t>
-            </w:r>
-          </w:p>
-        </w:tc>
-        <w:tc>
-          <w:tcPr>
-            <w:tcW w:w="1590" w:type="dxa"/>
-            <w:tcBorders>
-              <w:top w:val="single" w:sz="6" w:space="0" w:color="000000"/>
-              <w:left w:val="single" w:sz="6" w:space="0" w:color="000000"/>
-              <w:bottom w:val="single" w:sz="6" w:space="0" w:color="000000"/>
-              <w:right w:val="single" w:sz="6" w:space="0" w:color="000000"/>
-            </w:tcBorders>
-            <w:shd w:val="clear" w:color="auto" w:fill="auto"/>
-          </w:tcPr>
-          <w:p>
-            <w:pPr>
-              <w:spacing w:after="0" w:line="240" w:lineRule="auto"/>
-              <w:rPr>
-                <w:rFonts w:ascii="Times New Roman" w:eastAsia="Times New Roman" w:hAnsi="Times New Roman" w:cs="Times New Roman"/>
-              </w:rPr>
-            </w:pPr>
-            <w:r>
-              <w:rPr>
-                <w:rFonts w:ascii="Times New Roman" w:eastAsia="Times New Roman" w:hAnsi="Times New Roman" w:cs="Times New Roman"/>
-              </w:rPr>
-              <w:t>6</w:t>
-            </w:r>
-            <w:r>
-              <w:rPr>
-                <w:rFonts w:ascii="Times New Roman" w:eastAsia="Times New Roman" w:hAnsi="Times New Roman" w:cs="Times New Roman"/>
-              </w:rPr>
-              <w:t>:</w:t>
-            </w:r>
-            <w:r>
-              <w:rPr>
-                <w:rFonts w:ascii="Times New Roman" w:eastAsia="Times New Roman" w:hAnsi="Times New Roman" w:cs="Times New Roman"/>
-              </w:rPr>
-              <w:t>35</w:t>
+              <w:t>8:49</w:t>
+            </w:r>
+          </w:p>
+        </w:tc>
+        <w:tc>
+          <w:tcPr>
+            <w:tcW w:w="1590" w:type="dxa"/>
+            <w:tcBorders>
+              <w:top w:val="single" w:sz="6" w:space="0" w:color="000000"/>
+              <w:left w:val="single" w:sz="6" w:space="0" w:color="000000"/>
+              <w:bottom w:val="single" w:sz="6" w:space="0" w:color="000000"/>
+              <w:right w:val="single" w:sz="6" w:space="0" w:color="000000"/>
+            </w:tcBorders>
+            <w:shd w:val="clear" w:color="auto" w:fill="auto"/>
+          </w:tcPr>
+          <w:p>
+            <w:pPr>
+              <w:spacing w:after="0" w:line="240" w:lineRule="auto"/>
+              <w:rPr>
+                <w:rFonts w:ascii="Times New Roman" w:eastAsia="Times New Roman" w:hAnsi="Times New Roman" w:cs="Times New Roman"/>
+              </w:rPr>
+            </w:pPr>
+            <w:r>
+              <w:rPr>
+                <w:rFonts w:ascii="Times New Roman" w:eastAsia="Times New Roman" w:hAnsi="Times New Roman" w:cs="Times New Roman"/>
+              </w:rPr>
+              <w:t>6:35</w:t>
             </w:r>
           </w:p>
         </w:tc>
@@ -2624,8 +2668,30 @@
               <w:spacing w:after="0" w:line="240" w:lineRule="auto"/>
               <w:rPr>
                 <w:rFonts w:ascii="Times New Roman" w:eastAsia="Times New Roman" w:hAnsi="Times New Roman" w:cs="Times New Roman"/>
-              </w:rPr>
-            </w:pPr>
+                <w:lang w:val="en-US"/>
+              </w:rPr>
+            </w:pPr>
+            <w:r>
+              <w:rPr>
+                <w:rFonts w:ascii="Times New Roman" w:eastAsia="Times New Roman" w:hAnsi="Times New Roman" w:cs="Times New Roman"/>
+                <w:lang w:val="en-US"/>
+              </w:rPr>
+              <w:t>7:</w:t>
+            </w:r>
+            <w:r>
+              <w:rPr>
+                <w:rFonts w:ascii="Times New Roman" w:eastAsia="Times New Roman" w:hAnsi="Times New Roman" w:cs="Times New Roman"/>
+                <w:lang w:val="en-US"/>
+              </w:rPr>
+              <w:t>0</w:t>
+            </w:r>
+            <w:r>
+              <w:rPr>
+                <w:rFonts w:ascii="Times New Roman" w:eastAsia="Times New Roman" w:hAnsi="Times New Roman" w:cs="Times New Roman"/>
+                <w:lang w:val="en-US"/>
+              </w:rPr>
+              <w:t>5</w:t>
+            </w:r>
           </w:p>
         </w:tc>
         <w:tc>
@@ -2644,8 +2710,16 @@
               <w:spacing w:after="0" w:line="240" w:lineRule="auto"/>
               <w:rPr>
                 <w:rFonts w:ascii="Times New Roman" w:eastAsia="Times New Roman" w:hAnsi="Times New Roman" w:cs="Times New Roman"/>
-              </w:rPr>
-            </w:pPr>
+                <w:lang w:val="en-US"/>
+              </w:rPr>
+            </w:pPr>
+            <w:r>
+              <w:rPr>
+                <w:rFonts w:ascii="Times New Roman" w:eastAsia="Times New Roman" w:hAnsi="Times New Roman" w:cs="Times New Roman"/>
+                <w:lang w:val="en-US"/>
+              </w:rPr>
+              <w:t>9:35</w:t>
+            </w:r>
           </w:p>
         </w:tc>
       </w:tr>
@@ -2704,6 +2778,190 @@
                 <w:rFonts w:ascii="Times New Roman" w:eastAsia="Times New Roman" w:hAnsi="Times New Roman" w:cs="Times New Roman"/>
                 <w:b/>
               </w:rPr>
+              <w:t> не было</w:t>
+            </w:r>
+          </w:p>
+        </w:tc>
+        <w:tc>
+          <w:tcPr>
+            <w:tcW w:w="1590" w:type="dxa"/>
+            <w:tcBorders>
+              <w:top w:val="single" w:sz="6" w:space="0" w:color="000000"/>
+              <w:left w:val="single" w:sz="6" w:space="0" w:color="000000"/>
+              <w:bottom w:val="single" w:sz="6" w:space="0" w:color="000000"/>
+              <w:right w:val="single" w:sz="6" w:space="0" w:color="000000"/>
+            </w:tcBorders>
+            <w:shd w:val="clear" w:color="auto" w:fill="auto"/>
+          </w:tcPr>
+          <w:p>
+            <w:pPr>
+              <w:spacing w:after="0" w:line="240" w:lineRule="auto"/>
+              <w:rPr>
+                <w:rFonts w:ascii="Times New Roman" w:eastAsia="Times New Roman" w:hAnsi="Times New Roman" w:cs="Times New Roman"/>
+              </w:rPr>
+            </w:pPr>
+            <w:r>
+              <w:rPr>
+                <w:rFonts w:ascii="Times New Roman" w:eastAsia="Times New Roman" w:hAnsi="Times New Roman" w:cs="Times New Roman"/>
+                <w:b/>
+              </w:rPr>
+              <w:t>  </w:t>
+            </w:r>
+            <w:r>
+              <w:rPr>
+                <w:rFonts w:ascii="Times New Roman" w:eastAsia="Times New Roman" w:hAnsi="Times New Roman" w:cs="Times New Roman"/>
+                <w:b/>
+              </w:rPr>
+              <w:t>с</w:t>
+            </w:r>
+            <w:r>
+              <w:rPr>
+                <w:rFonts w:ascii="Times New Roman" w:eastAsia="Times New Roman" w:hAnsi="Times New Roman" w:cs="Times New Roman"/>
+                <w:b/>
+              </w:rPr>
+              <w:t>тресс</w:t>
+            </w:r>
+            <w:r>
+              <w:rPr>
+                <w:rFonts w:ascii="Times New Roman" w:eastAsia="Times New Roman" w:hAnsi="Times New Roman" w:cs="Times New Roman"/>
+                <w:b/>
+              </w:rPr>
+              <w:t>, свет</w:t>
+            </w:r>
+          </w:p>
+        </w:tc>
+        <w:tc>
+          <w:tcPr>
+            <w:tcW w:w="1590" w:type="dxa"/>
+            <w:tcBorders>
+              <w:top w:val="single" w:sz="6" w:space="0" w:color="000000"/>
+              <w:left w:val="single" w:sz="6" w:space="0" w:color="000000"/>
+              <w:bottom w:val="single" w:sz="6" w:space="0" w:color="000000"/>
+              <w:right w:val="single" w:sz="6" w:space="0" w:color="000000"/>
+            </w:tcBorders>
+            <w:shd w:val="clear" w:color="auto" w:fill="auto"/>
+          </w:tcPr>
+          <w:p>
+            <w:pPr>
+              <w:spacing w:after="0" w:line="240" w:lineRule="auto"/>
+              <w:rPr>
+                <w:rFonts w:ascii="Times New Roman" w:eastAsia="Times New Roman" w:hAnsi="Times New Roman" w:cs="Times New Roman"/>
+              </w:rPr>
+            </w:pPr>
+            <w:r>
+              <w:rPr>
+                <w:rFonts w:ascii="Times New Roman" w:eastAsia="Times New Roman" w:hAnsi="Times New Roman" w:cs="Times New Roman"/>
+                <w:b/>
+              </w:rPr>
+              <w:t> не было</w:t>
+            </w:r>
+          </w:p>
+        </w:tc>
+        <w:tc>
+          <w:tcPr>
+            <w:tcW w:w="1590" w:type="dxa"/>
+            <w:tcBorders>
+              <w:top w:val="single" w:sz="6" w:space="0" w:color="000000"/>
+              <w:left w:val="single" w:sz="6" w:space="0" w:color="000000"/>
+              <w:bottom w:val="single" w:sz="6" w:space="0" w:color="000000"/>
+              <w:right w:val="single" w:sz="6" w:space="0" w:color="000000"/>
+            </w:tcBorders>
+            <w:shd w:val="clear" w:color="auto" w:fill="auto"/>
+          </w:tcPr>
+          <w:p>
+            <w:pPr>
+              <w:spacing w:after="0" w:line="240" w:lineRule="auto"/>
+              <w:rPr>
+                <w:rFonts w:ascii="Times New Roman" w:eastAsia="Times New Roman" w:hAnsi="Times New Roman" w:cs="Times New Roman"/>
+              </w:rPr>
+            </w:pPr>
+            <w:r>
+              <w:rPr>
+                <w:rFonts w:ascii="Times New Roman" w:eastAsia="Times New Roman" w:hAnsi="Times New Roman" w:cs="Times New Roman"/>
+                <w:b/>
+              </w:rPr>
+              <w:t> не было</w:t>
+            </w:r>
+          </w:p>
+        </w:tc>
+        <w:tc>
+          <w:tcPr>
+            <w:tcW w:w="1575" w:type="dxa"/>
+            <w:tcBorders>
+              <w:top w:val="single" w:sz="6" w:space="0" w:color="000000"/>
+              <w:left w:val="single" w:sz="6" w:space="0" w:color="000000"/>
+              <w:bottom w:val="single" w:sz="6" w:space="0" w:color="000000"/>
+              <w:right w:val="single" w:sz="6" w:space="0" w:color="000000"/>
+            </w:tcBorders>
+            <w:shd w:val="clear" w:color="auto" w:fill="auto"/>
+          </w:tcPr>
+          <w:p>
+            <w:pPr>
+              <w:spacing w:after="0" w:line="240" w:lineRule="auto"/>
+              <w:rPr>
+                <w:rFonts w:ascii="Times New Roman" w:eastAsia="Times New Roman" w:hAnsi="Times New Roman" w:cs="Times New Roman"/>
+              </w:rPr>
+            </w:pPr>
+            <w:r>
+              <w:rPr>
+                <w:rFonts w:ascii="Times New Roman" w:eastAsia="Times New Roman" w:hAnsi="Times New Roman" w:cs="Times New Roman"/>
+                <w:b/>
+              </w:rPr>
+              <w:t> свет</w:t>
+            </w:r>
+          </w:p>
+        </w:tc>
+        <w:tc>
+          <w:tcPr>
+            <w:tcW w:w="1575" w:type="dxa"/>
+            <w:tcBorders>
+              <w:top w:val="single" w:sz="6" w:space="0" w:color="000000"/>
+              <w:left w:val="single" w:sz="6" w:space="0" w:color="000000"/>
+              <w:bottom w:val="single" w:sz="6" w:space="0" w:color="000000"/>
+              <w:right w:val="single" w:sz="6" w:space="0" w:color="000000"/>
+            </w:tcBorders>
+            <w:shd w:val="clear" w:color="auto" w:fill="auto"/>
+          </w:tcPr>
+          <w:p>
+            <w:pPr>
+              <w:spacing w:after="0" w:line="240" w:lineRule="auto"/>
+              <w:rPr>
+                <w:rFonts w:ascii="Times New Roman" w:eastAsia="Times New Roman" w:hAnsi="Times New Roman" w:cs="Times New Roman"/>
+              </w:rPr>
+            </w:pPr>
+            <w:r>
+              <w:rPr>
+                <w:rFonts w:ascii="Times New Roman" w:eastAsia="Times New Roman" w:hAnsi="Times New Roman" w:cs="Times New Roman"/>
+                <w:b/>
+              </w:rPr>
+              <w:t> не было</w:t>
+            </w:r>
+          </w:p>
+        </w:tc>
+        <w:tc>
+          <w:tcPr>
+            <w:tcW w:w="1560" w:type="dxa"/>
+            <w:tcBorders>
+              <w:top w:val="single" w:sz="6" w:space="0" w:color="000000"/>
+              <w:left w:val="single" w:sz="6" w:space="0" w:color="000000"/>
+              <w:bottom w:val="single" w:sz="6" w:space="0" w:color="000000"/>
+              <w:right w:val="single" w:sz="6" w:space="0" w:color="000000"/>
+            </w:tcBorders>
+            <w:shd w:val="clear" w:color="auto" w:fill="auto"/>
+          </w:tcPr>
+          <w:p>
+            <w:pPr>
+              <w:spacing w:after="0" w:line="240" w:lineRule="auto"/>
+              <w:rPr>
+                <w:rFonts w:ascii="Times New Roman" w:eastAsia="Times New Roman" w:hAnsi="Times New Roman" w:cs="Times New Roman"/>
+                <w:lang w:val="en-US"/>
+              </w:rPr>
+            </w:pPr>
+            <w:r>
+              <w:rPr>
+                <w:rFonts w:ascii="Times New Roman" w:eastAsia="Times New Roman" w:hAnsi="Times New Roman" w:cs="Times New Roman"/>
+                <w:b/>
+              </w:rPr>
               <w:t> </w:t>
             </w:r>
             <w:r>
@@ -2711,212 +2969,7 @@
                 <w:rFonts w:ascii="Times New Roman" w:eastAsia="Times New Roman" w:hAnsi="Times New Roman" w:cs="Times New Roman"/>
                 <w:b/>
               </w:rPr>
-              <w:t>не было</w:t>
-            </w:r>
-          </w:p>
-        </w:tc>
-        <w:tc>
-          <w:tcPr>
-            <w:tcW w:w="1590" w:type="dxa"/>
-            <w:tcBorders>
-              <w:top w:val="single" w:sz="6" w:space="0" w:color="000000"/>
-              <w:left w:val="single" w:sz="6" w:space="0" w:color="000000"/>
-              <w:bottom w:val="single" w:sz="6" w:space="0" w:color="000000"/>
-              <w:right w:val="single" w:sz="6" w:space="0" w:color="000000"/>
-            </w:tcBorders>
-            <w:shd w:val="clear" w:color="auto" w:fill="auto"/>
-          </w:tcPr>
-          <w:p>
-            <w:pPr>
-              <w:spacing w:after="0" w:line="240" w:lineRule="auto"/>
-              <w:rPr>
-                <w:rFonts w:ascii="Times New Roman" w:eastAsia="Times New Roman" w:hAnsi="Times New Roman" w:cs="Times New Roman"/>
-              </w:rPr>
-            </w:pPr>
-            <w:r>
-              <w:rPr>
-                <w:rFonts w:ascii="Times New Roman" w:eastAsia="Times New Roman" w:hAnsi="Times New Roman" w:cs="Times New Roman"/>
-                <w:b/>
-              </w:rPr>
-              <w:t> </w:t>
-            </w:r>
-            <w:r>
-              <w:rPr>
-                <w:rFonts w:ascii="Times New Roman" w:eastAsia="Times New Roman" w:hAnsi="Times New Roman" w:cs="Times New Roman"/>
-                <w:b/>
-              </w:rPr>
-              <w:t>не было</w:t>
-            </w:r>
-          </w:p>
-        </w:tc>
-        <w:tc>
-          <w:tcPr>
-            <w:tcW w:w="1590" w:type="dxa"/>
-            <w:tcBorders>
-              <w:top w:val="single" w:sz="6" w:space="0" w:color="000000"/>
-              <w:left w:val="single" w:sz="6" w:space="0" w:color="000000"/>
-              <w:bottom w:val="single" w:sz="6" w:space="0" w:color="000000"/>
-              <w:right w:val="single" w:sz="6" w:space="0" w:color="000000"/>
-            </w:tcBorders>
-            <w:shd w:val="clear" w:color="auto" w:fill="auto"/>
-          </w:tcPr>
-          <w:p>
-            <w:pPr>
-              <w:spacing w:after="0" w:line="240" w:lineRule="auto"/>
-              <w:rPr>
-                <w:rFonts w:ascii="Times New Roman" w:eastAsia="Times New Roman" w:hAnsi="Times New Roman" w:cs="Times New Roman"/>
-              </w:rPr>
-            </w:pPr>
-            <w:r>
-              <w:rPr>
-                <w:rFonts w:ascii="Times New Roman" w:eastAsia="Times New Roman" w:hAnsi="Times New Roman" w:cs="Times New Roman"/>
-                <w:b/>
-              </w:rPr>
-              <w:t> </w:t>
-            </w:r>
-            <w:r>
-              <w:rPr>
-                <w:rFonts w:ascii="Times New Roman" w:eastAsia="Times New Roman" w:hAnsi="Times New Roman" w:cs="Times New Roman"/>
-                <w:b/>
-              </w:rPr>
-              <w:t>стресс</w:t>
-            </w:r>
-          </w:p>
-        </w:tc>
-        <w:tc>
-          <w:tcPr>
-            <w:tcW w:w="1590" w:type="dxa"/>
-            <w:tcBorders>
-              <w:top w:val="single" w:sz="6" w:space="0" w:color="000000"/>
-              <w:left w:val="single" w:sz="6" w:space="0" w:color="000000"/>
-              <w:bottom w:val="single" w:sz="6" w:space="0" w:color="000000"/>
-              <w:right w:val="single" w:sz="6" w:space="0" w:color="000000"/>
-            </w:tcBorders>
-            <w:shd w:val="clear" w:color="auto" w:fill="auto"/>
-          </w:tcPr>
-          <w:p>
-            <w:pPr>
-              <w:spacing w:after="0" w:line="240" w:lineRule="auto"/>
-              <w:rPr>
-                <w:rFonts w:ascii="Times New Roman" w:eastAsia="Times New Roman" w:hAnsi="Times New Roman" w:cs="Times New Roman"/>
-              </w:rPr>
-            </w:pPr>
-            <w:r>
-              <w:rPr>
-                <w:rFonts w:ascii="Times New Roman" w:eastAsia="Times New Roman" w:hAnsi="Times New Roman" w:cs="Times New Roman"/>
-                <w:b/>
-              </w:rPr>
-              <w:t> </w:t>
-            </w:r>
-            <w:r>
-              <w:rPr>
-                <w:rFonts w:ascii="Times New Roman" w:eastAsia="Times New Roman" w:hAnsi="Times New Roman" w:cs="Times New Roman"/>
-                <w:b/>
-              </w:rPr>
-              <w:t>не было</w:t>
-            </w:r>
-          </w:p>
-        </w:tc>
-        <w:tc>
-          <w:tcPr>
-            <w:tcW w:w="1575" w:type="dxa"/>
-            <w:tcBorders>
-              <w:top w:val="single" w:sz="6" w:space="0" w:color="000000"/>
-              <w:left w:val="single" w:sz="6" w:space="0" w:color="000000"/>
-              <w:bottom w:val="single" w:sz="6" w:space="0" w:color="000000"/>
-              <w:right w:val="single" w:sz="6" w:space="0" w:color="000000"/>
-            </w:tcBorders>
-            <w:shd w:val="clear" w:color="auto" w:fill="auto"/>
-          </w:tcPr>
-          <w:p>
-            <w:pPr>
-              <w:spacing w:after="0" w:line="240" w:lineRule="auto"/>
-              <w:rPr>
-                <w:rFonts w:ascii="Times New Roman" w:eastAsia="Times New Roman" w:hAnsi="Times New Roman" w:cs="Times New Roman"/>
-              </w:rPr>
-            </w:pPr>
-            <w:r>
-              <w:rPr>
-                <w:rFonts w:ascii="Times New Roman" w:eastAsia="Times New Roman" w:hAnsi="Times New Roman" w:cs="Times New Roman"/>
-                <w:b/>
-              </w:rPr>
-              <w:t> </w:t>
-            </w:r>
-            <w:r>
-              <w:rPr>
-                <w:rFonts w:ascii="Times New Roman" w:eastAsia="Times New Roman" w:hAnsi="Times New Roman" w:cs="Times New Roman"/>
-                <w:b/>
-              </w:rPr>
-              <w:t>не было</w:t>
-            </w:r>
-          </w:p>
-        </w:tc>
-        <w:tc>
-          <w:tcPr>
-            <w:tcW w:w="1575" w:type="dxa"/>
-            <w:tcBorders>
-              <w:top w:val="single" w:sz="6" w:space="0" w:color="000000"/>
-              <w:left w:val="single" w:sz="6" w:space="0" w:color="000000"/>
-              <w:bottom w:val="single" w:sz="6" w:space="0" w:color="000000"/>
-              <w:right w:val="single" w:sz="6" w:space="0" w:color="000000"/>
-            </w:tcBorders>
-            <w:shd w:val="clear" w:color="auto" w:fill="auto"/>
-          </w:tcPr>
-          <w:p>
-            <w:pPr>
-              <w:spacing w:after="0" w:line="240" w:lineRule="auto"/>
-              <w:rPr>
-                <w:rFonts w:ascii="Times New Roman" w:eastAsia="Times New Roman" w:hAnsi="Times New Roman" w:cs="Times New Roman"/>
-              </w:rPr>
-            </w:pPr>
-            <w:r>
-              <w:rPr>
-                <w:rFonts w:ascii="Times New Roman" w:eastAsia="Times New Roman" w:hAnsi="Times New Roman" w:cs="Times New Roman"/>
-                <w:b/>
-              </w:rPr>
-              <w:t> </w:t>
-            </w:r>
-            <w:r>
-              <w:rPr>
-                <w:rFonts w:ascii="Times New Roman" w:eastAsia="Times New Roman" w:hAnsi="Times New Roman" w:cs="Times New Roman"/>
-                <w:b/>
-              </w:rPr>
-              <w:t>свет</w:t>
-            </w:r>
-          </w:p>
-        </w:tc>
-        <w:tc>
-          <w:tcPr>
-            <w:tcW w:w="1560" w:type="dxa"/>
-            <w:tcBorders>
-              <w:top w:val="single" w:sz="6" w:space="0" w:color="000000"/>
-              <w:left w:val="single" w:sz="6" w:space="0" w:color="000000"/>
-              <w:bottom w:val="single" w:sz="6" w:space="0" w:color="000000"/>
-              <w:right w:val="single" w:sz="6" w:space="0" w:color="000000"/>
-            </w:tcBorders>
-            <w:shd w:val="clear" w:color="auto" w:fill="auto"/>
-          </w:tcPr>
-          <w:p>
-            <w:pPr>
-              <w:spacing w:after="0" w:line="240" w:lineRule="auto"/>
-              <w:rPr>
-                <w:rFonts w:ascii="Times New Roman" w:eastAsia="Times New Roman" w:hAnsi="Times New Roman" w:cs="Times New Roman"/>
-                <w:lang w:val="en-US"/>
-              </w:rPr>
-            </w:pPr>
-            <w:r>
-              <w:rPr>
-                <w:rFonts w:ascii="Times New Roman" w:eastAsia="Times New Roman" w:hAnsi="Times New Roman" w:cs="Times New Roman"/>
-                <w:b/>
-              </w:rPr>
-              <w:t> </w:t>
-            </w:r>
-            <w:r>
-              <w:rPr>
-                <w:rFonts w:ascii="Times New Roman" w:eastAsia="Times New Roman" w:hAnsi="Times New Roman" w:cs="Times New Roman"/>
-                <w:b/>
-              </w:rPr>
-              <w:t>не было</w:t>
+              <w:t>шум</w:t>
             </w:r>
           </w:p>
         </w:tc>
@@ -3708,7 +3761,7 @@
               <w:rPr>
                 <w:rFonts w:ascii="Times New Roman" w:eastAsia="Times New Roman" w:hAnsi="Times New Roman" w:cs="Times New Roman"/>
               </w:rPr>
-              <w:t>Ничего примечательного</w:t>
+              <w:t>Сидел ночью в телефоне</w:t>
             </w:r>
           </w:p>
         </w:tc>
@@ -4344,7 +4397,7 @@
                 <w:sz w:val="24"/>
                 <w:szCs w:val="24"/>
               </w:rPr>
-              <w:t>не было</w:t>
+              <w:t>Утром (чай)</w:t>
             </w:r>
           </w:p>
         </w:tc>
@@ -4655,55 +4708,7 @@
                 <w:sz w:val="24"/>
                 <w:szCs w:val="24"/>
               </w:rPr>
-              <w:t>Разминка дома (1</w:t>
-            </w:r>
-            <w:r>
-              <w:rPr>
-                <w:rFonts w:ascii="Times New Roman" w:eastAsia="Times New Roman" w:hAnsi="Times New Roman" w:cs="Times New Roman"/>
-                <w:sz w:val="24"/>
-                <w:szCs w:val="24"/>
-              </w:rPr>
-              <w:t>4</w:t>
-            </w:r>
-            <w:r>
-              <w:rPr>
-                <w:rFonts w:ascii="Times New Roman" w:eastAsia="Times New Roman" w:hAnsi="Times New Roman" w:cs="Times New Roman"/>
-                <w:sz w:val="24"/>
-                <w:szCs w:val="24"/>
-              </w:rPr>
-              <w:t>:00-1</w:t>
-            </w:r>
-            <w:r>
-              <w:rPr>
-                <w:rFonts w:ascii="Times New Roman" w:eastAsia="Times New Roman" w:hAnsi="Times New Roman" w:cs="Times New Roman"/>
-                <w:sz w:val="24"/>
-                <w:szCs w:val="24"/>
-              </w:rPr>
-              <w:t>4</w:t>
-            </w:r>
-            <w:r>
-              <w:rPr>
-                <w:rFonts w:ascii="Times New Roman" w:eastAsia="Times New Roman" w:hAnsi="Times New Roman" w:cs="Times New Roman"/>
-                <w:sz w:val="24"/>
-                <w:szCs w:val="24"/>
-              </w:rPr>
-              <w:t>:</w:t>
-            </w:r>
-            <w:r>
-              <w:rPr>
-                <w:rFonts w:ascii="Times New Roman" w:eastAsia="Times New Roman" w:hAnsi="Times New Roman" w:cs="Times New Roman"/>
-                <w:sz w:val="24"/>
-                <w:szCs w:val="24"/>
-              </w:rPr>
-              <w:t>3</w:t>
-            </w:r>
-            <w:r>
-              <w:rPr>
-                <w:rFonts w:ascii="Times New Roman" w:eastAsia="Times New Roman" w:hAnsi="Times New Roman" w:cs="Times New Roman"/>
-                <w:sz w:val="24"/>
-                <w:szCs w:val="24"/>
-              </w:rPr>
-              <w:t>0)</w:t>
+              <w:t>Разминка дома (14:00-14:30)</w:t>
             </w:r>
           </w:p>
         </w:tc>
@@ -5317,15 +5322,17 @@
                 <w:rFonts w:ascii="Times New Roman" w:eastAsia="Times New Roman" w:hAnsi="Times New Roman" w:cs="Times New Roman"/>
                 <w:sz w:val="24"/>
                 <w:szCs w:val="24"/>
-              </w:rPr>
-            </w:pPr>
-            <w:r>
-              <w:rPr>
-                <w:rFonts w:ascii="Times New Roman" w:eastAsia="Times New Roman" w:hAnsi="Times New Roman" w:cs="Times New Roman"/>
-                <w:sz w:val="24"/>
-                <w:szCs w:val="24"/>
-              </w:rPr>
-              <w:t>4</w:t>
+                <w:lang w:val="en-US"/>
+              </w:rPr>
+            </w:pPr>
+            <w:r>
+              <w:rPr>
+                <w:rFonts w:ascii="Times New Roman" w:eastAsia="Times New Roman" w:hAnsi="Times New Roman" w:cs="Times New Roman"/>
+                <w:sz w:val="24"/>
+                <w:szCs w:val="24"/>
+                <w:lang w:val="en-US"/>
+              </w:rPr>
+              <w:t>3</w:t>
             </w:r>
           </w:p>
         </w:tc>
@@ -7594,6 +7601,15 @@
                 <w:szCs w:val="24"/>
               </w:rPr>
             </w:pPr>
+            <w:r>
+              <w:rPr>
+                <w:rFonts w:ascii="Times New Roman" w:eastAsia="Times New Roman" w:hAnsi="Times New Roman" w:cs="Times New Roman"/>
+                <w:b/>
+                <w:sz w:val="24"/>
+                <w:szCs w:val="24"/>
+              </w:rPr>
+              <w:t>В принципе я доволен своим сном, поскольку в среднем сплю чуть меньше 8 часов и на выходных отсыпаюсь. Бывают дни, когда я сонлив в течение дня, но они редки. Также иногда испытываю сложности с быстрым засыпанием, она связаны с тем, что я люблю засидеться в телефоне допоздна.</w:t>
+            </w:r>
           </w:p>
           <w:p>
             <w:pPr>
@@ -7654,6 +7670,55 @@
                 <w:szCs w:val="24"/>
               </w:rPr>
               <w:t>Желаемое качество сна (ЖКС)</w:t>
+            </w:r>
+          </w:p>
+          <w:p>
+            <w:pPr>
+              <w:widowControl w:val="0"/>
+              <w:pBdr>
+                <w:top w:val="nil"/>
+                <w:left w:val="nil"/>
+                <w:bottom w:val="nil"/>
+                <w:right w:val="nil"/>
+                <w:between w:val="nil"/>
+              </w:pBdr>
+              <w:spacing w:after="0" w:line="240" w:lineRule="auto"/>
+              <w:jc w:val="center"/>
+              <w:rPr>
+                <w:rFonts w:ascii="Times New Roman" w:eastAsia="Times New Roman" w:hAnsi="Times New Roman" w:cs="Times New Roman"/>
+                <w:b/>
+                <w:sz w:val="24"/>
+                <w:szCs w:val="24"/>
+              </w:rPr>
+            </w:pPr>
+          </w:p>
+          <w:p>
+            <w:pPr>
+              <w:widowControl w:val="0"/>
+              <w:pBdr>
+                <w:top w:val="nil"/>
+                <w:left w:val="nil"/>
+                <w:bottom w:val="nil"/>
+                <w:right w:val="nil"/>
+                <w:between w:val="nil"/>
+              </w:pBdr>
+              <w:spacing w:after="0" w:line="240" w:lineRule="auto"/>
+              <w:jc w:val="center"/>
+              <w:rPr>
+                <w:rFonts w:ascii="Times New Roman" w:eastAsia="Times New Roman" w:hAnsi="Times New Roman" w:cs="Times New Roman"/>
+                <w:b/>
+                <w:sz w:val="24"/>
+                <w:szCs w:val="24"/>
+              </w:rPr>
+            </w:pPr>
+            <w:r>
+              <w:rPr>
+                <w:rFonts w:ascii="Times New Roman" w:eastAsia="Times New Roman" w:hAnsi="Times New Roman" w:cs="Times New Roman"/>
+                <w:b/>
+                <w:sz w:val="24"/>
+                <w:szCs w:val="24"/>
+              </w:rPr>
+              <w:t>Следовало бы ложиться пораньше и засыпать уже к 00:00-00:30, также лучше перенести выполнение лабораторных или других работ на утро, чтобы вечером подолгу не смотреть в экран ноутбука</w:t>
             </w:r>
           </w:p>
         </w:tc>
@@ -7742,7 +7807,6 @@
     <w:p>
       <w:pPr>
         <w:spacing w:after="0" w:line="360" w:lineRule="auto"/>
-        <w:jc w:val="center"/>
         <w:rPr>
           <w:rFonts w:ascii="Times New Roman" w:eastAsia="Times New Roman" w:hAnsi="Times New Roman" w:cs="Times New Roman"/>
           <w:b/>
@@ -7750,18 +7814,33 @@
           <w:szCs w:val="24"/>
         </w:rPr>
       </w:pPr>
-    </w:p>
-    <w:p>
-      <w:pPr>
-        <w:spacing w:after="0" w:line="360" w:lineRule="auto"/>
-        <w:jc w:val="center"/>
+      <w:r>
         <w:rPr>
           <w:rFonts w:ascii="Times New Roman" w:eastAsia="Times New Roman" w:hAnsi="Times New Roman" w:cs="Times New Roman"/>
           <w:b/>
           <w:sz w:val="24"/>
           <w:szCs w:val="24"/>
         </w:rPr>
-      </w:pPr>
+        <w:t xml:space="preserve">В ходе данной лабораторной работы я проследил, как мой организм реагирует на разное время сна, также составил дневник самонаблюдения качества сна, на основе которого сделал несколько выводов, которые приведут к улучшению сна и, следовательно, моего самочувствия </w:t>
+      </w:r>
+      <w:r>
+        <w:rPr>
+          <w:rFonts w:ascii="Times New Roman" w:eastAsia="Times New Roman" w:hAnsi="Times New Roman" w:cs="Times New Roman"/>
+          <w:b/>
+          <w:sz w:val="24"/>
+          <w:szCs w:val="24"/>
+        </w:rPr>
+        <w:t>в</w:t>
+      </w:r>
+      <w:r>
+        <w:rPr>
+          <w:rFonts w:ascii="Times New Roman" w:eastAsia="Times New Roman" w:hAnsi="Times New Roman" w:cs="Times New Roman"/>
+          <w:b/>
+          <w:sz w:val="24"/>
+          <w:szCs w:val="24"/>
+        </w:rPr>
+        <w:t xml:space="preserve"> течение дня.</w:t>
+      </w:r>
     </w:p>
     <w:p>
       <w:pPr>
@@ -8531,12 +8610,6 @@
     <w:tblPr>
       <w:tblStyleRowBandSize w:val="1"/>
       <w:tblStyleColBandSize w:val="1"/>
-      <w:tblCellMar>
-        <w:top w:w="0" w:type="dxa"/>
-        <w:left w:w="0" w:type="dxa"/>
-        <w:bottom w:w="0" w:type="dxa"/>
-        <w:right w:w="0" w:type="dxa"/>
-      </w:tblCellMar>
     </w:tblPr>
   </w:style>
   <w:style w:type="table" w:customStyle="1" w:styleId="ad">
@@ -8544,12 +8617,6 @@
     <w:tblPr>
       <w:tblStyleRowBandSize w:val="1"/>
       <w:tblStyleColBandSize w:val="1"/>
-      <w:tblCellMar>
-        <w:top w:w="0" w:type="dxa"/>
-        <w:left w:w="0" w:type="dxa"/>
-        <w:bottom w:w="0" w:type="dxa"/>
-        <w:right w:w="0" w:type="dxa"/>
-      </w:tblCellMar>
     </w:tblPr>
   </w:style>
   <w:style w:type="table" w:customStyle="1" w:styleId="ae">

</xml_diff>